<commit_message>
guide simulation et guide serveur
</commit_message>
<xml_diff>
--- a/Implantation/scriptInstallation/OrdiSimulation/GuideSimulation.docx
+++ b/Implantation/scriptInstallation/OrdiSimulation/GuideSimulation.docx
@@ -29,6 +29,12 @@
           <w:rFonts w:ascii="Times New Roman" w:hAnsi="Times New Roman" w:cs="Times New Roman"/>
         </w:rPr>
       </w:pPr>
+      <w:r>
+        <w:rPr>
+          <w:rFonts w:ascii="Times New Roman" w:hAnsi="Times New Roman" w:cs="Times New Roman"/>
+        </w:rPr>
+        <w:t>**mettre en PDF**</w:t>
+      </w:r>
     </w:p>
     <w:p>
       <w:pPr>
@@ -119,6 +125,14 @@
           <w:szCs w:val="24"/>
         </w:rPr>
         <w:t>Les étapes 1 à 3 sont à faire uniquement la première fois, une fois</w:t>
+      </w:r>
+      <w:r>
+        <w:rPr>
+          <w:rFonts w:ascii="Times New Roman" w:hAnsi="Times New Roman" w:cs="Times New Roman"/>
+          <w:sz w:val="24"/>
+          <w:szCs w:val="24"/>
+        </w:rPr>
+        <w:t xml:space="preserve"> les installations faites, il faut juste partir le script de simulation.</w:t>
       </w:r>
     </w:p>
     <w:p>
@@ -145,6 +159,7 @@
           <w:ilvl w:val="0"/>
           <w:numId w:val="2"/>
         </w:numPr>
+        <w:spacing w:line="240" w:lineRule="auto"/>
         <w:rPr>
           <w:rFonts w:ascii="Times New Roman" w:hAnsi="Times New Roman" w:cs="Times New Roman"/>
           <w:sz w:val="24"/>
@@ -165,15 +180,23 @@
           <w:sz w:val="24"/>
           <w:szCs w:val="24"/>
         </w:rPr>
-        <w:t xml:space="preserve"> 3 : Double clique sur « python-3.8.2.exe »</w:t>
-      </w:r>
-      <w:r>
-        <w:rPr>
-          <w:rFonts w:ascii="Times New Roman" w:hAnsi="Times New Roman" w:cs="Times New Roman"/>
-          <w:sz w:val="24"/>
-          <w:szCs w:val="24"/>
-        </w:rPr>
-        <w:t>. (Environ x minutes)</w:t>
+        <w:t xml:space="preserve"> 3 </w:t>
+      </w:r>
+      <w:r>
+        <w:rPr>
+          <w:rFonts w:ascii="Times New Roman" w:hAnsi="Times New Roman" w:cs="Times New Roman"/>
+          <w:sz w:val="24"/>
+          <w:szCs w:val="24"/>
+        </w:rPr>
+        <w:t>(Environ 1 minute)</w:t>
+      </w:r>
+      <w:r>
+        <w:rPr>
+          <w:rFonts w:ascii="Times New Roman" w:hAnsi="Times New Roman" w:cs="Times New Roman"/>
+          <w:sz w:val="24"/>
+          <w:szCs w:val="24"/>
+        </w:rPr>
+        <w:t xml:space="preserve">: </w:t>
       </w:r>
     </w:p>
     <w:p>
@@ -183,6 +206,38 @@
           <w:ilvl w:val="1"/>
           <w:numId w:val="2"/>
         </w:numPr>
+        <w:spacing w:line="240" w:lineRule="auto"/>
+        <w:rPr>
+          <w:rFonts w:ascii="Times New Roman" w:hAnsi="Times New Roman" w:cs="Times New Roman"/>
+          <w:sz w:val="24"/>
+          <w:szCs w:val="24"/>
+        </w:rPr>
+      </w:pPr>
+      <w:r>
+        <w:rPr>
+          <w:rFonts w:ascii="Times New Roman" w:hAnsi="Times New Roman" w:cs="Times New Roman"/>
+          <w:sz w:val="24"/>
+          <w:szCs w:val="24"/>
+        </w:rPr>
+        <w:t>Double clique sur « python-3.8.2.exe »</w:t>
+      </w:r>
+      <w:r>
+        <w:rPr>
+          <w:rFonts w:ascii="Times New Roman" w:hAnsi="Times New Roman" w:cs="Times New Roman"/>
+          <w:sz w:val="24"/>
+          <w:szCs w:val="24"/>
+        </w:rPr>
+        <w:t xml:space="preserve">. </w:t>
+      </w:r>
+    </w:p>
+    <w:p>
+      <w:pPr>
+        <w:pStyle w:val="Paragraphedeliste"/>
+        <w:numPr>
+          <w:ilvl w:val="1"/>
+          <w:numId w:val="2"/>
+        </w:numPr>
+        <w:spacing w:line="240" w:lineRule="auto"/>
         <w:rPr>
           <w:rFonts w:ascii="Times New Roman" w:hAnsi="Times New Roman" w:cs="Times New Roman"/>
           <w:sz w:val="24"/>
@@ -199,27 +254,27 @@
         <mc:AlternateContent>
           <mc:Choice Requires="wps">
             <w:drawing>
-              <wp:anchor distT="0" distB="0" distL="114300" distR="114300" simplePos="0" relativeHeight="251668480" behindDoc="0" locked="0" layoutInCell="1" allowOverlap="1" wp14:anchorId="335349AA" wp14:editId="7D253CD4">
+              <wp:anchor distT="0" distB="0" distL="114300" distR="114300" simplePos="0" relativeHeight="251671552" behindDoc="0" locked="0" layoutInCell="1" allowOverlap="1" wp14:anchorId="64424363" wp14:editId="6448F3ED">
                 <wp:simplePos x="0" y="0"/>
                 <wp:positionH relativeFrom="column">
-                  <wp:posOffset>1552575</wp:posOffset>
+                  <wp:posOffset>828674</wp:posOffset>
                 </wp:positionH>
                 <wp:positionV relativeFrom="paragraph">
-                  <wp:posOffset>1479550</wp:posOffset>
+                  <wp:posOffset>1757045</wp:posOffset>
                 </wp:positionV>
-                <wp:extent cx="371475" cy="228600"/>
-                <wp:effectExtent l="19050" t="38100" r="47625" b="19050"/>
+                <wp:extent cx="657225" cy="161925"/>
+                <wp:effectExtent l="19050" t="19050" r="47625" b="66675"/>
                 <wp:wrapNone/>
-                <wp:docPr id="6" name="Connecteur droit avec flèche 6"/>
+                <wp:docPr id="10" name="Connecteur droit avec flèche 10"/>
                 <wp:cNvGraphicFramePr/>
                 <a:graphic xmlns:a="http://schemas.openxmlformats.org/drawingml/2006/main">
                   <a:graphicData uri="http://schemas.microsoft.com/office/word/2010/wordprocessingShape">
                     <wps:wsp>
                       <wps:cNvCnPr/>
                       <wps:spPr>
-                        <a:xfrm flipV="1">
+                        <a:xfrm>
                           <a:off x="0" y="0"/>
-                          <a:ext cx="371475" cy="228600"/>
+                          <a:ext cx="657225" cy="161925"/>
                         </a:xfrm>
                         <a:prstGeom prst="straightConnector1">
                           <a:avLst/>
@@ -260,16 +315,557 @@
           </mc:Choice>
           <mc:Fallback>
             <w:pict>
-              <v:shapetype w14:anchorId="19EA232D" id="_x0000_t32" coordsize="21600,21600" o:spt="32" o:oned="t" path="m,l21600,21600e" filled="f">
+              <v:shapetype w14:anchorId="12504519" id="_x0000_t32" coordsize="21600,21600" o:spt="32" o:oned="t" path="m,l21600,21600e" filled="f">
                 <v:path arrowok="t" fillok="f" o:connecttype="none"/>
                 <o:lock v:ext="edit" shapetype="t"/>
               </v:shapetype>
-              <v:shape id="Connecteur droit avec flèche 6" o:spid="_x0000_s1026" type="#_x0000_t32" style="position:absolute;margin-left:122.25pt;margin-top:116.5pt;width:29.25pt;height:18pt;flip:y;z-index:251668480;visibility:visible;mso-wrap-style:square;mso-width-percent:0;mso-height-percent:0;mso-wrap-distance-left:9pt;mso-wrap-distance-top:0;mso-wrap-distance-right:9pt;mso-wrap-distance-bottom:0;mso-position-horizontal:absolute;mso-position-horizontal-relative:text;mso-position-vertical:absolute;mso-position-vertical-relative:text;mso-width-percent:0;mso-height-percent:0;mso-width-relative:margin;mso-height-relative:margin" o:gfxdata="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" strokecolor="red" strokeweight="3pt">
+              <v:shape id="Connecteur droit avec flèche 10" o:spid="_x0000_s1026" type="#_x0000_t32" style="position:absolute;margin-left:65.25pt;margin-top:138.35pt;width:51.75pt;height:12.75pt;z-index:251671552;visibility:visible;mso-wrap-style:square;mso-width-percent:0;mso-height-percent:0;mso-wrap-distance-left:9pt;mso-wrap-distance-top:0;mso-wrap-distance-right:9pt;mso-wrap-distance-bottom:0;mso-position-horizontal:absolute;mso-position-horizontal-relative:text;mso-position-vertical:absolute;mso-position-vertical-relative:text;mso-width-percent:0;mso-height-percent:0;mso-width-relative:margin;mso-height-relative:margin" o:gfxdata="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" strokecolor="red" strokeweight="3pt">
                 <v:stroke endarrow="block" joinstyle="miter"/>
               </v:shape>
             </w:pict>
           </mc:Fallback>
         </mc:AlternateContent>
+      </w:r>
+      <w:r>
+        <w:rPr>
+          <w:rFonts w:ascii="Times New Roman" w:hAnsi="Times New Roman" w:cs="Times New Roman"/>
+          <w:sz w:val="24"/>
+          <w:szCs w:val="24"/>
+        </w:rPr>
+        <w:t>Si vous avez ce message, faite « oui »</w:t>
+      </w:r>
+      <w:r>
+        <w:rPr>
+          <w:rFonts w:ascii="Times New Roman" w:hAnsi="Times New Roman" w:cs="Times New Roman"/>
+          <w:noProof/>
+          <w:sz w:val="24"/>
+          <w:szCs w:val="24"/>
+        </w:rPr>
+        <w:drawing>
+          <wp:inline distT="0" distB="0" distL="0" distR="0" wp14:anchorId="4A1F766F" wp14:editId="1C8C0DB7">
+            <wp:extent cx="2771775" cy="2038853"/>
+            <wp:effectExtent l="0" t="0" r="0" b="0"/>
+            <wp:docPr id="9" name="Image 9"/>
+            <wp:cNvGraphicFramePr>
+              <a:graphicFrameLocks xmlns:a="http://schemas.openxmlformats.org/drawingml/2006/main" noChangeAspect="1"/>
+            </wp:cNvGraphicFramePr>
+            <a:graphic xmlns:a="http://schemas.openxmlformats.org/drawingml/2006/main">
+              <a:graphicData uri="http://schemas.openxmlformats.org/drawingml/2006/picture">
+                <pic:pic xmlns:pic="http://schemas.openxmlformats.org/drawingml/2006/picture">
+                  <pic:nvPicPr>
+                    <pic:cNvPr id="0" name="Picture 2"/>
+                    <pic:cNvPicPr>
+                      <a:picLocks noChangeAspect="1" noChangeArrowheads="1"/>
+                    </pic:cNvPicPr>
+                  </pic:nvPicPr>
+                  <pic:blipFill>
+                    <a:blip r:embed="rId8">
+                      <a:extLst>
+                        <a:ext uri="{28A0092B-C50C-407E-A947-70E740481C1C}">
+                          <a14:useLocalDpi xmlns:a14="http://schemas.microsoft.com/office/drawing/2010/main" val="0"/>
+                        </a:ext>
+                      </a:extLst>
+                    </a:blip>
+                    <a:srcRect/>
+                    <a:stretch>
+                      <a:fillRect/>
+                    </a:stretch>
+                  </pic:blipFill>
+                  <pic:spPr bwMode="auto">
+                    <a:xfrm>
+                      <a:off x="0" y="0"/>
+                      <a:ext cx="2794310" cy="2055429"/>
+                    </a:xfrm>
+                    <a:prstGeom prst="rect">
+                      <a:avLst/>
+                    </a:prstGeom>
+                    <a:noFill/>
+                    <a:ln>
+                      <a:noFill/>
+                    </a:ln>
+                  </pic:spPr>
+                </pic:pic>
+              </a:graphicData>
+            </a:graphic>
+          </wp:inline>
+        </w:drawing>
+      </w:r>
+    </w:p>
+    <w:p>
+      <w:pPr>
+        <w:pStyle w:val="Paragraphedeliste"/>
+        <w:numPr>
+          <w:ilvl w:val="1"/>
+          <w:numId w:val="2"/>
+        </w:numPr>
+        <w:spacing w:line="240" w:lineRule="auto"/>
+        <w:rPr>
+          <w:rFonts w:ascii="Times New Roman" w:hAnsi="Times New Roman" w:cs="Times New Roman"/>
+          <w:sz w:val="24"/>
+          <w:szCs w:val="24"/>
+        </w:rPr>
+      </w:pPr>
+      <w:r>
+        <w:rPr>
+          <w:rFonts w:ascii="Times New Roman" w:hAnsi="Times New Roman" w:cs="Times New Roman"/>
+          <w:noProof/>
+          <w:sz w:val="24"/>
+          <w:szCs w:val="24"/>
+        </w:rPr>
+        <w:lastRenderedPageBreak/>
+        <mc:AlternateContent>
+          <mc:Choice Requires="wps">
+            <w:drawing>
+              <wp:anchor distT="0" distB="0" distL="114300" distR="114300" simplePos="0" relativeHeight="251662336" behindDoc="0" locked="0" layoutInCell="1" allowOverlap="1" wp14:anchorId="2A213A55" wp14:editId="7EFBEFF4">
+                <wp:simplePos x="0" y="0"/>
+                <wp:positionH relativeFrom="column">
+                  <wp:posOffset>1724024</wp:posOffset>
+                </wp:positionH>
+                <wp:positionV relativeFrom="paragraph">
+                  <wp:posOffset>2573020</wp:posOffset>
+                </wp:positionV>
+                <wp:extent cx="219075" cy="200025"/>
+                <wp:effectExtent l="19050" t="19050" r="66675" b="47625"/>
+                <wp:wrapNone/>
+                <wp:docPr id="3" name="Connecteur droit avec flèche 3"/>
+                <wp:cNvGraphicFramePr/>
+                <a:graphic xmlns:a="http://schemas.openxmlformats.org/drawingml/2006/main">
+                  <a:graphicData uri="http://schemas.microsoft.com/office/word/2010/wordprocessingShape">
+                    <wps:wsp>
+                      <wps:cNvCnPr/>
+                      <wps:spPr>
+                        <a:xfrm>
+                          <a:off x="0" y="0"/>
+                          <a:ext cx="219075" cy="200025"/>
+                        </a:xfrm>
+                        <a:prstGeom prst="straightConnector1">
+                          <a:avLst/>
+                        </a:prstGeom>
+                        <a:ln w="38100">
+                          <a:solidFill>
+                            <a:srgbClr val="FF0000"/>
+                          </a:solidFill>
+                          <a:tailEnd type="triangle"/>
+                        </a:ln>
+                      </wps:spPr>
+                      <wps:style>
+                        <a:lnRef idx="1">
+                          <a:schemeClr val="accent1"/>
+                        </a:lnRef>
+                        <a:fillRef idx="0">
+                          <a:schemeClr val="accent1"/>
+                        </a:fillRef>
+                        <a:effectRef idx="0">
+                          <a:schemeClr val="accent1"/>
+                        </a:effectRef>
+                        <a:fontRef idx="minor">
+                          <a:schemeClr val="tx1"/>
+                        </a:fontRef>
+                      </wps:style>
+                      <wps:bodyPr/>
+                    </wps:wsp>
+                  </a:graphicData>
+                </a:graphic>
+                <wp14:sizeRelH relativeFrom="margin">
+                  <wp14:pctWidth>0</wp14:pctWidth>
+                </wp14:sizeRelH>
+                <wp14:sizeRelV relativeFrom="margin">
+                  <wp14:pctHeight>0</wp14:pctHeight>
+                </wp14:sizeRelV>
+              </wp:anchor>
+            </w:drawing>
+          </mc:Choice>
+          <mc:Fallback>
+            <w:pict>
+              <v:shape w14:anchorId="7FE2258B" id="Connecteur droit avec flèche 3" o:spid="_x0000_s1026" type="#_x0000_t32" style="position:absolute;margin-left:135.75pt;margin-top:202.6pt;width:17.25pt;height:15.75pt;z-index:251662336;visibility:visible;mso-wrap-style:square;mso-width-percent:0;mso-height-percent:0;mso-wrap-distance-left:9pt;mso-wrap-distance-top:0;mso-wrap-distance-right:9pt;mso-wrap-distance-bottom:0;mso-position-horizontal:absolute;mso-position-horizontal-relative:text;mso-position-vertical:absolute;mso-position-vertical-relative:text;mso-width-percent:0;mso-height-percent:0;mso-width-relative:margin;mso-height-relative:margin" o:gfxdata="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" strokecolor="red" strokeweight="3pt">
+                <v:stroke endarrow="block" joinstyle="miter"/>
+              </v:shape>
+            </w:pict>
+          </mc:Fallback>
+        </mc:AlternateContent>
+      </w:r>
+      <w:r>
+        <w:rPr>
+          <w:rFonts w:ascii="Times New Roman" w:hAnsi="Times New Roman" w:cs="Times New Roman"/>
+          <w:noProof/>
+          <w:sz w:val="24"/>
+          <w:szCs w:val="24"/>
+        </w:rPr>
+        <mc:AlternateContent>
+          <mc:Choice Requires="wps">
+            <w:drawing>
+              <wp:anchor distT="0" distB="0" distL="114300" distR="114300" simplePos="0" relativeHeight="251661312" behindDoc="0" locked="0" layoutInCell="1" allowOverlap="1" wp14:anchorId="09B28FD4" wp14:editId="18793BCB">
+                <wp:simplePos x="0" y="0"/>
+                <wp:positionH relativeFrom="column">
+                  <wp:posOffset>1438275</wp:posOffset>
+                </wp:positionH>
+                <wp:positionV relativeFrom="paragraph">
+                  <wp:posOffset>2336800</wp:posOffset>
+                </wp:positionV>
+                <wp:extent cx="333375" cy="295275"/>
+                <wp:effectExtent l="19050" t="19050" r="28575" b="28575"/>
+                <wp:wrapNone/>
+                <wp:docPr id="2" name="Ellipse 2"/>
+                <wp:cNvGraphicFramePr/>
+                <a:graphic xmlns:a="http://schemas.openxmlformats.org/drawingml/2006/main">
+                  <a:graphicData uri="http://schemas.microsoft.com/office/word/2010/wordprocessingShape">
+                    <wps:wsp>
+                      <wps:cNvSpPr/>
+                      <wps:spPr>
+                        <a:xfrm>
+                          <a:off x="0" y="0"/>
+                          <a:ext cx="333375" cy="295275"/>
+                        </a:xfrm>
+                        <a:prstGeom prst="ellipse">
+                          <a:avLst/>
+                        </a:prstGeom>
+                        <a:noFill/>
+                        <a:ln w="38100">
+                          <a:solidFill>
+                            <a:srgbClr val="FF0000"/>
+                          </a:solidFill>
+                        </a:ln>
+                      </wps:spPr>
+                      <wps:style>
+                        <a:lnRef idx="2">
+                          <a:schemeClr val="accent1">
+                            <a:shade val="50000"/>
+                          </a:schemeClr>
+                        </a:lnRef>
+                        <a:fillRef idx="1">
+                          <a:schemeClr val="accent1"/>
+                        </a:fillRef>
+                        <a:effectRef idx="0">
+                          <a:schemeClr val="accent1"/>
+                        </a:effectRef>
+                        <a:fontRef idx="minor">
+                          <a:schemeClr val="lt1"/>
+                        </a:fontRef>
+                      </wps:style>
+                      <wps:bodyPr rot="0" spcFirstLastPara="0" vertOverflow="overflow" horzOverflow="overflow" vert="horz" wrap="square" lIns="91440" tIns="45720" rIns="91440" bIns="45720" numCol="1" spcCol="0" rtlCol="0" fromWordArt="0" anchor="ctr" anchorCtr="0" forceAA="0" compatLnSpc="1">
+                        <a:prstTxWarp prst="textNoShape">
+                          <a:avLst/>
+                        </a:prstTxWarp>
+                        <a:noAutofit/>
+                      </wps:bodyPr>
+                    </wps:wsp>
+                  </a:graphicData>
+                </a:graphic>
+                <wp14:sizeRelH relativeFrom="margin">
+                  <wp14:pctWidth>0</wp14:pctWidth>
+                </wp14:sizeRelH>
+                <wp14:sizeRelV relativeFrom="margin">
+                  <wp14:pctHeight>0</wp14:pctHeight>
+                </wp14:sizeRelV>
+              </wp:anchor>
+            </w:drawing>
+          </mc:Choice>
+          <mc:Fallback>
+            <w:pict>
+              <v:oval w14:anchorId="645FD0B9" id="Ellipse 2" o:spid="_x0000_s1026" style="position:absolute;margin-left:113.25pt;margin-top:184pt;width:26.25pt;height:23.25pt;z-index:251661312;visibility:visible;mso-wrap-style:square;mso-width-percent:0;mso-height-percent:0;mso-wrap-distance-left:9pt;mso-wrap-distance-top:0;mso-wrap-distance-right:9pt;mso-wrap-distance-bottom:0;mso-position-horizontal:absolute;mso-position-horizontal-relative:text;mso-position-vertical:absolute;mso-position-vertical-relative:text;mso-width-percent:0;mso-height-percent:0;mso-width-relative:margin;mso-height-relative:margin;v-text-anchor:middle" o:gfxdata="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" filled="f" strokecolor="red" strokeweight="3pt">
+                <v:stroke joinstyle="miter"/>
+              </v:oval>
+            </w:pict>
+          </mc:Fallback>
+        </mc:AlternateContent>
+      </w:r>
+      <w:r>
+        <w:rPr>
+          <w:rFonts w:ascii="Times New Roman" w:hAnsi="Times New Roman" w:cs="Times New Roman"/>
+          <w:noProof/>
+          <w:sz w:val="24"/>
+          <w:szCs w:val="24"/>
+        </w:rPr>
+        <mc:AlternateContent>
+          <mc:Choice Requires="wps">
+            <w:drawing>
+              <wp:anchor distT="45720" distB="45720" distL="114300" distR="114300" simplePos="0" relativeHeight="251660288" behindDoc="0" locked="0" layoutInCell="1" allowOverlap="1" wp14:anchorId="76734150" wp14:editId="63C0F181">
+                <wp:simplePos x="0" y="0"/>
+                <wp:positionH relativeFrom="column">
+                  <wp:posOffset>1447800</wp:posOffset>
+                </wp:positionH>
+                <wp:positionV relativeFrom="paragraph">
+                  <wp:posOffset>2289175</wp:posOffset>
+                </wp:positionV>
+                <wp:extent cx="323850" cy="323850"/>
+                <wp:effectExtent l="0" t="0" r="0" b="0"/>
+                <wp:wrapSquare wrapText="bothSides"/>
+                <wp:docPr id="217" name="Zone de texte 2"/>
+                <wp:cNvGraphicFramePr>
+                  <a:graphicFrameLocks xmlns:a="http://schemas.openxmlformats.org/drawingml/2006/main"/>
+                </wp:cNvGraphicFramePr>
+                <a:graphic xmlns:a="http://schemas.openxmlformats.org/drawingml/2006/main">
+                  <a:graphicData uri="http://schemas.microsoft.com/office/word/2010/wordprocessingShape">
+                    <wps:wsp>
+                      <wps:cNvSpPr txBox="1">
+                        <a:spLocks noChangeArrowheads="1"/>
+                      </wps:cNvSpPr>
+                      <wps:spPr bwMode="auto">
+                        <a:xfrm>
+                          <a:off x="0" y="0"/>
+                          <a:ext cx="323850" cy="323850"/>
+                        </a:xfrm>
+                        <a:prstGeom prst="rect">
+                          <a:avLst/>
+                        </a:prstGeom>
+                        <a:noFill/>
+                        <a:ln>
+                          <a:noFill/>
+                          <a:headEnd/>
+                          <a:tailEnd/>
+                        </a:ln>
+                      </wps:spPr>
+                      <wps:style>
+                        <a:lnRef idx="2">
+                          <a:schemeClr val="dk1"/>
+                        </a:lnRef>
+                        <a:fillRef idx="1">
+                          <a:schemeClr val="lt1"/>
+                        </a:fillRef>
+                        <a:effectRef idx="0">
+                          <a:schemeClr val="dk1"/>
+                        </a:effectRef>
+                        <a:fontRef idx="minor">
+                          <a:schemeClr val="dk1"/>
+                        </a:fontRef>
+                      </wps:style>
+                      <wps:txbx>
+                        <w:txbxContent>
+                          <w:p>
+                            <w:pPr>
+                              <w:rPr>
+                                <w:rFonts w:ascii="Times New Roman" w:hAnsi="Times New Roman" w:cs="Times New Roman"/>
+                                <w:b/>
+                                <w:bCs/>
+                                <w:color w:val="FF0000"/>
+                                <w:sz w:val="36"/>
+                                <w:szCs w:val="36"/>
+                              </w:rPr>
+                            </w:pPr>
+                            <w:r>
+                              <w:rPr>
+                                <w:rFonts w:ascii="Times New Roman" w:hAnsi="Times New Roman" w:cs="Times New Roman"/>
+                                <w:b/>
+                                <w:bCs/>
+                                <w:color w:val="FF0000"/>
+                                <w:sz w:val="36"/>
+                                <w:szCs w:val="36"/>
+                              </w:rPr>
+                              <w:t>1</w:t>
+                            </w:r>
+                          </w:p>
+                        </w:txbxContent>
+                      </wps:txbx>
+                      <wps:bodyPr rot="0" vert="horz" wrap="square" lIns="91440" tIns="45720" rIns="91440" bIns="45720" anchor="t" anchorCtr="0">
+                        <a:noAutofit/>
+                      </wps:bodyPr>
+                    </wps:wsp>
+                  </a:graphicData>
+                </a:graphic>
+                <wp14:sizeRelH relativeFrom="margin">
+                  <wp14:pctWidth>0</wp14:pctWidth>
+                </wp14:sizeRelH>
+                <wp14:sizeRelV relativeFrom="margin">
+                  <wp14:pctHeight>0</wp14:pctHeight>
+                </wp14:sizeRelV>
+              </wp:anchor>
+            </w:drawing>
+          </mc:Choice>
+          <mc:Fallback>
+            <w:pict>
+              <v:shapetype w14:anchorId="76734150" id="_x0000_t202" coordsize="21600,21600" o:spt="202" path="m,l,21600r21600,l21600,xe">
+                <v:stroke joinstyle="miter"/>
+                <v:path gradientshapeok="t" o:connecttype="rect"/>
+              </v:shapetype>
+              <v:shape id="Zone de texte 2" o:spid="_x0000_s1026" type="#_x0000_t202" style="position:absolute;left:0;text-align:left;margin-left:114pt;margin-top:180.25pt;width:25.5pt;height:25.5pt;z-index:251660288;visibility:visible;mso-wrap-style:square;mso-width-percent:0;mso-height-percent:0;mso-wrap-distance-left:9pt;mso-wrap-distance-top:3.6pt;mso-wrap-distance-right:9pt;mso-wrap-distance-bottom:3.6pt;mso-position-horizontal:absolute;mso-position-horizontal-relative:text;mso-position-vertical:absolute;mso-position-vertical-relative:text;mso-width-percent:0;mso-height-percent:0;mso-width-relative:margin;mso-height-relative:margin;v-text-anchor:top" o:gfxdata="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" filled="f" stroked="f" strokeweight="1pt">
+                <v:textbox>
+                  <w:txbxContent>
+                    <w:p>
+                      <w:pPr>
+                        <w:rPr>
+                          <w:rFonts w:ascii="Times New Roman" w:hAnsi="Times New Roman" w:cs="Times New Roman"/>
+                          <w:b/>
+                          <w:bCs/>
+                          <w:color w:val="FF0000"/>
+                          <w:sz w:val="36"/>
+                          <w:szCs w:val="36"/>
+                        </w:rPr>
+                      </w:pPr>
+                      <w:r>
+                        <w:rPr>
+                          <w:rFonts w:ascii="Times New Roman" w:hAnsi="Times New Roman" w:cs="Times New Roman"/>
+                          <w:b/>
+                          <w:bCs/>
+                          <w:color w:val="FF0000"/>
+                          <w:sz w:val="36"/>
+                          <w:szCs w:val="36"/>
+                        </w:rPr>
+                        <w:t>1</w:t>
+                      </w:r>
+                    </w:p>
+                  </w:txbxContent>
+                </v:textbox>
+                <w10:wrap type="square"/>
+              </v:shape>
+            </w:pict>
+          </mc:Fallback>
+        </mc:AlternateContent>
+      </w:r>
+      <w:r>
+        <w:rPr>
+          <w:rFonts w:ascii="Times New Roman" w:hAnsi="Times New Roman" w:cs="Times New Roman"/>
+          <w:noProof/>
+          <w:sz w:val="24"/>
+          <w:szCs w:val="24"/>
+        </w:rPr>
+        <mc:AlternateContent>
+          <mc:Choice Requires="wps">
+            <w:drawing>
+              <wp:anchor distT="0" distB="0" distL="114300" distR="114300" simplePos="0" relativeHeight="251668480" behindDoc="0" locked="0" layoutInCell="1" allowOverlap="1" wp14:anchorId="335349AA" wp14:editId="2C37E4F3">
+                <wp:simplePos x="0" y="0"/>
+                <wp:positionH relativeFrom="column">
+                  <wp:posOffset>1552575</wp:posOffset>
+                </wp:positionH>
+                <wp:positionV relativeFrom="paragraph">
+                  <wp:posOffset>1468120</wp:posOffset>
+                </wp:positionV>
+                <wp:extent cx="685800" cy="238125"/>
+                <wp:effectExtent l="19050" t="57150" r="0" b="28575"/>
+                <wp:wrapNone/>
+                <wp:docPr id="6" name="Connecteur droit avec flèche 6"/>
+                <wp:cNvGraphicFramePr/>
+                <a:graphic xmlns:a="http://schemas.openxmlformats.org/drawingml/2006/main">
+                  <a:graphicData uri="http://schemas.microsoft.com/office/word/2010/wordprocessingShape">
+                    <wps:wsp>
+                      <wps:cNvCnPr/>
+                      <wps:spPr>
+                        <a:xfrm flipV="1">
+                          <a:off x="0" y="0"/>
+                          <a:ext cx="685800" cy="238125"/>
+                        </a:xfrm>
+                        <a:prstGeom prst="straightConnector1">
+                          <a:avLst/>
+                        </a:prstGeom>
+                        <a:ln w="38100">
+                          <a:solidFill>
+                            <a:srgbClr val="FF0000"/>
+                          </a:solidFill>
+                          <a:tailEnd type="triangle"/>
+                        </a:ln>
+                      </wps:spPr>
+                      <wps:style>
+                        <a:lnRef idx="1">
+                          <a:schemeClr val="accent1"/>
+                        </a:lnRef>
+                        <a:fillRef idx="0">
+                          <a:schemeClr val="accent1"/>
+                        </a:fillRef>
+                        <a:effectRef idx="0">
+                          <a:schemeClr val="accent1"/>
+                        </a:effectRef>
+                        <a:fontRef idx="minor">
+                          <a:schemeClr val="tx1"/>
+                        </a:fontRef>
+                      </wps:style>
+                      <wps:bodyPr/>
+                    </wps:wsp>
+                  </a:graphicData>
+                </a:graphic>
+                <wp14:sizeRelH relativeFrom="margin">
+                  <wp14:pctWidth>0</wp14:pctWidth>
+                </wp14:sizeRelH>
+                <wp14:sizeRelV relativeFrom="margin">
+                  <wp14:pctHeight>0</wp14:pctHeight>
+                </wp14:sizeRelV>
+              </wp:anchor>
+            </w:drawing>
+          </mc:Choice>
+          <mc:Fallback>
+            <w:pict>
+              <v:shape w14:anchorId="13C8357D" id="Connecteur droit avec flèche 6" o:spid="_x0000_s1026" type="#_x0000_t32" style="position:absolute;margin-left:122.25pt;margin-top:115.6pt;width:54pt;height:18.75pt;flip:y;z-index:251668480;visibility:visible;mso-wrap-style:square;mso-width-percent:0;mso-height-percent:0;mso-wrap-distance-left:9pt;mso-wrap-distance-top:0;mso-wrap-distance-right:9pt;mso-wrap-distance-bottom:0;mso-position-horizontal:absolute;mso-position-horizontal-relative:text;mso-position-vertical:absolute;mso-position-vertical-relative:text;mso-width-percent:0;mso-height-percent:0;mso-width-relative:margin;mso-height-relative:margin" o:gfxdata="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" strokecolor="red" strokeweight="3pt">
+                <v:stroke endarrow="block" joinstyle="miter"/>
+              </v:shape>
+            </w:pict>
+          </mc:Fallback>
+        </mc:AlternateContent>
+      </w:r>
+      <w:r>
+        <w:rPr>
+          <w:rFonts w:ascii="Times New Roman" w:hAnsi="Times New Roman" w:cs="Times New Roman"/>
+          <w:noProof/>
+          <w:sz w:val="24"/>
+          <w:szCs w:val="24"/>
+        </w:rPr>
+        <w:drawing>
+          <wp:anchor distT="0" distB="0" distL="114300" distR="114300" simplePos="0" relativeHeight="251658240" behindDoc="1" locked="0" layoutInCell="1" allowOverlap="1" wp14:anchorId="07946F88" wp14:editId="21B5662F">
+            <wp:simplePos x="0" y="0"/>
+            <wp:positionH relativeFrom="margin">
+              <wp:posOffset>790575</wp:posOffset>
+            </wp:positionH>
+            <wp:positionV relativeFrom="paragraph">
+              <wp:posOffset>408940</wp:posOffset>
+            </wp:positionV>
+            <wp:extent cx="4133850" cy="2618105"/>
+            <wp:effectExtent l="0" t="0" r="0" b="0"/>
+            <wp:wrapTight wrapText="bothSides">
+              <wp:wrapPolygon edited="0">
+                <wp:start x="0" y="0"/>
+                <wp:lineTo x="0" y="21375"/>
+                <wp:lineTo x="21500" y="21375"/>
+                <wp:lineTo x="21500" y="0"/>
+                <wp:lineTo x="0" y="0"/>
+              </wp:wrapPolygon>
+            </wp:wrapTight>
+            <wp:docPr id="1" name="Image 1"/>
+            <wp:cNvGraphicFramePr>
+              <a:graphicFrameLocks xmlns:a="http://schemas.openxmlformats.org/drawingml/2006/main" noChangeAspect="1"/>
+            </wp:cNvGraphicFramePr>
+            <a:graphic xmlns:a="http://schemas.openxmlformats.org/drawingml/2006/main">
+              <a:graphicData uri="http://schemas.openxmlformats.org/drawingml/2006/picture">
+                <pic:pic xmlns:pic="http://schemas.openxmlformats.org/drawingml/2006/picture">
+                  <pic:nvPicPr>
+                    <pic:cNvPr id="0" name="Picture 1"/>
+                    <pic:cNvPicPr>
+                      <a:picLocks noChangeAspect="1" noChangeArrowheads="1"/>
+                    </pic:cNvPicPr>
+                  </pic:nvPicPr>
+                  <pic:blipFill>
+                    <a:blip r:embed="rId9">
+                      <a:extLst>
+                        <a:ext uri="{28A0092B-C50C-407E-A947-70E740481C1C}">
+                          <a14:useLocalDpi xmlns:a14="http://schemas.microsoft.com/office/drawing/2010/main" val="0"/>
+                        </a:ext>
+                      </a:extLst>
+                    </a:blip>
+                    <a:srcRect/>
+                    <a:stretch>
+                      <a:fillRect/>
+                    </a:stretch>
+                  </pic:blipFill>
+                  <pic:spPr bwMode="auto">
+                    <a:xfrm>
+                      <a:off x="0" y="0"/>
+                      <a:ext cx="4133850" cy="2618105"/>
+                    </a:xfrm>
+                    <a:prstGeom prst="rect">
+                      <a:avLst/>
+                    </a:prstGeom>
+                    <a:noFill/>
+                    <a:ln>
+                      <a:noFill/>
+                    </a:ln>
+                  </pic:spPr>
+                </pic:pic>
+              </a:graphicData>
+            </a:graphic>
+            <wp14:sizeRelH relativeFrom="margin">
+              <wp14:pctWidth>0</wp14:pctWidth>
+            </wp14:sizeRelH>
+            <wp14:sizeRelV relativeFrom="margin">
+              <wp14:pctHeight>0</wp14:pctHeight>
+            </wp14:sizeRelV>
+          </wp:anchor>
+        </w:drawing>
       </w:r>
       <w:r>
         <w:rPr>
@@ -366,7 +962,7 @@
         <mc:AlternateContent>
           <mc:Choice Requires="wps">
             <w:drawing>
-              <wp:anchor distT="45720" distB="45720" distL="114300" distR="114300" simplePos="0" relativeHeight="251664384" behindDoc="0" locked="0" layoutInCell="1" allowOverlap="1" wp14:anchorId="0423737F" wp14:editId="782FF891">
+              <wp:anchor distT="45720" distB="45720" distL="114300" distR="114300" simplePos="0" relativeHeight="251664384" behindDoc="0" locked="0" layoutInCell="1" allowOverlap="1" wp14:anchorId="0423737F" wp14:editId="69DF1996">
                 <wp:simplePos x="0" y="0"/>
                 <wp:positionH relativeFrom="column">
                   <wp:posOffset>1247775</wp:posOffset>
@@ -460,11 +1056,7 @@
           </mc:Choice>
           <mc:Fallback>
             <w:pict>
-              <v:shapetype w14:anchorId="0423737F" id="_x0000_t202" coordsize="21600,21600" o:spt="202" path="m,l,21600r21600,l21600,xe">
-                <v:stroke joinstyle="miter"/>
-                <v:path gradientshapeok="t" o:connecttype="rect"/>
-              </v:shapetype>
-              <v:shape id="Zone de texte 2" o:spid="_x0000_s1026" type="#_x0000_t202" style="position:absolute;left:0;text-align:left;margin-left:98.25pt;margin-top:124.75pt;width:25.5pt;height:25.5pt;z-index:251664384;visibility:visible;mso-wrap-style:square;mso-width-percent:0;mso-height-percent:0;mso-wrap-distance-left:9pt;mso-wrap-distance-top:3.6pt;mso-wrap-distance-right:9pt;mso-wrap-distance-bottom:3.6pt;mso-position-horizontal:absolute;mso-position-horizontal-relative:text;mso-position-vertical:absolute;mso-position-vertical-relative:text;mso-width-percent:0;mso-height-percent:0;mso-width-relative:margin;mso-height-relative:margin;v-text-anchor:top" o:gfxdata="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" filled="f" stroked="f" strokeweight="1pt">
+              <v:shape w14:anchorId="0423737F" id="_x0000_s1027" type="#_x0000_t202" style="position:absolute;left:0;text-align:left;margin-left:98.25pt;margin-top:124.75pt;width:25.5pt;height:25.5pt;z-index:251664384;visibility:visible;mso-wrap-style:square;mso-width-percent:0;mso-height-percent:0;mso-wrap-distance-left:9pt;mso-wrap-distance-top:3.6pt;mso-wrap-distance-right:9pt;mso-wrap-distance-bottom:3.6pt;mso-position-horizontal:absolute;mso-position-horizontal-relative:text;mso-position-vertical:absolute;mso-position-vertical-relative:text;mso-width-percent:0;mso-height-percent:0;mso-width-relative:margin;mso-height-relative:margin;v-text-anchor:top" o:gfxdata="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" filled="f" stroked="f" strokeweight="1pt">
                 <v:textbox>
                   <w:txbxContent>
                     <w:p>
@@ -501,6 +1093,76 @@
       <w:r>
         <w:rPr>
           <w:rFonts w:ascii="Times New Roman" w:hAnsi="Times New Roman" w:cs="Times New Roman"/>
+          <w:sz w:val="24"/>
+          <w:szCs w:val="24"/>
+        </w:rPr>
+        <w:t>Avant de lancer l’installation, il faut cocher la case « </w:t>
+      </w:r>
+      <w:proofErr w:type="spellStart"/>
+      <w:r>
+        <w:rPr>
+          <w:rFonts w:ascii="Times New Roman" w:hAnsi="Times New Roman" w:cs="Times New Roman"/>
+          <w:sz w:val="24"/>
+          <w:szCs w:val="24"/>
+        </w:rPr>
+        <w:t>Add</w:t>
+      </w:r>
+      <w:proofErr w:type="spellEnd"/>
+      <w:r>
+        <w:rPr>
+          <w:rFonts w:ascii="Times New Roman" w:hAnsi="Times New Roman" w:cs="Times New Roman"/>
+          <w:sz w:val="24"/>
+          <w:szCs w:val="24"/>
+        </w:rPr>
+        <w:t xml:space="preserve"> Python 3.8 to PATH »</w:t>
+      </w:r>
+      <w:r>
+        <w:rPr>
+          <w:rFonts w:ascii="Times New Roman" w:hAnsi="Times New Roman" w:cs="Times New Roman"/>
+          <w:noProof/>
+          <w:sz w:val="24"/>
+          <w:szCs w:val="24"/>
+        </w:rPr>
+        <w:t xml:space="preserve"> </w:t>
+      </w:r>
+    </w:p>
+    <w:p>
+      <w:pPr>
+        <w:pStyle w:val="Paragraphedeliste"/>
+        <w:numPr>
+          <w:ilvl w:val="1"/>
+          <w:numId w:val="2"/>
+        </w:numPr>
+        <w:spacing w:line="240" w:lineRule="auto"/>
+        <w:rPr>
+          <w:rFonts w:ascii="Times New Roman" w:hAnsi="Times New Roman" w:cs="Times New Roman"/>
+          <w:sz w:val="24"/>
+          <w:szCs w:val="24"/>
+        </w:rPr>
+      </w:pPr>
+      <w:r>
+        <w:rPr>
+          <w:rFonts w:ascii="Times New Roman" w:hAnsi="Times New Roman" w:cs="Times New Roman"/>
+          <w:sz w:val="24"/>
+          <w:szCs w:val="24"/>
+        </w:rPr>
+        <w:t>Une fois le téléchargement terminer, vous pouvez fermer la fenêtre.</w:t>
+      </w:r>
+    </w:p>
+    <w:p>
+      <w:pPr>
+        <w:pStyle w:val="Paragraphedeliste"/>
+        <w:spacing w:line="240" w:lineRule="auto"/>
+        <w:ind w:left="1440"/>
+        <w:rPr>
+          <w:rFonts w:ascii="Times New Roman" w:hAnsi="Times New Roman" w:cs="Times New Roman"/>
+          <w:sz w:val="24"/>
+          <w:szCs w:val="24"/>
+        </w:rPr>
+      </w:pPr>
+      <w:r>
+        <w:rPr>
+          <w:rFonts w:ascii="Times New Roman" w:hAnsi="Times New Roman" w:cs="Times New Roman"/>
           <w:noProof/>
           <w:sz w:val="24"/>
           <w:szCs w:val="24"/>
@@ -508,27 +1170,27 @@
         <mc:AlternateContent>
           <mc:Choice Requires="wps">
             <w:drawing>
-              <wp:anchor distT="0" distB="0" distL="114300" distR="114300" simplePos="0" relativeHeight="251662336" behindDoc="0" locked="0" layoutInCell="1" allowOverlap="1" wp14:anchorId="2A213A55" wp14:editId="356F33C6">
+              <wp:anchor distT="0" distB="0" distL="114300" distR="114300" simplePos="0" relativeHeight="251673600" behindDoc="0" locked="0" layoutInCell="1" allowOverlap="1" wp14:anchorId="7F811FE7" wp14:editId="698D7965">
                 <wp:simplePos x="0" y="0"/>
                 <wp:positionH relativeFrom="column">
-                  <wp:posOffset>1504950</wp:posOffset>
+                  <wp:posOffset>4095115</wp:posOffset>
                 </wp:positionH>
                 <wp:positionV relativeFrom="paragraph">
-                  <wp:posOffset>2670175</wp:posOffset>
+                  <wp:posOffset>1924685</wp:posOffset>
                 </wp:positionV>
-                <wp:extent cx="180975" cy="171450"/>
-                <wp:effectExtent l="19050" t="19050" r="66675" b="38100"/>
+                <wp:extent cx="600075" cy="104775"/>
+                <wp:effectExtent l="38100" t="19050" r="9525" b="85725"/>
                 <wp:wrapNone/>
-                <wp:docPr id="3" name="Connecteur droit avec flèche 3"/>
+                <wp:docPr id="12" name="Connecteur droit avec flèche 12"/>
                 <wp:cNvGraphicFramePr/>
                 <a:graphic xmlns:a="http://schemas.openxmlformats.org/drawingml/2006/main">
                   <a:graphicData uri="http://schemas.microsoft.com/office/word/2010/wordprocessingShape">
                     <wps:wsp>
                       <wps:cNvCnPr/>
                       <wps:spPr>
-                        <a:xfrm>
+                        <a:xfrm flipH="1">
                           <a:off x="0" y="0"/>
-                          <a:ext cx="180975" cy="171450"/>
+                          <a:ext cx="600075" cy="104775"/>
                         </a:xfrm>
                         <a:prstGeom prst="straightConnector1">
                           <a:avLst/>
@@ -558,12 +1220,18 @@
                     </wps:wsp>
                   </a:graphicData>
                 </a:graphic>
+                <wp14:sizeRelH relativeFrom="margin">
+                  <wp14:pctWidth>0</wp14:pctWidth>
+                </wp14:sizeRelH>
+                <wp14:sizeRelV relativeFrom="margin">
+                  <wp14:pctHeight>0</wp14:pctHeight>
+                </wp14:sizeRelV>
               </wp:anchor>
             </w:drawing>
           </mc:Choice>
           <mc:Fallback>
             <w:pict>
-              <v:shape w14:anchorId="70A2A073" id="Connecteur droit avec flèche 3" o:spid="_x0000_s1026" type="#_x0000_t32" style="position:absolute;margin-left:118.5pt;margin-top:210.25pt;width:14.25pt;height:13.5pt;z-index:251662336;visibility:visible;mso-wrap-style:square;mso-wrap-distance-left:9pt;mso-wrap-distance-top:0;mso-wrap-distance-right:9pt;mso-wrap-distance-bottom:0;mso-position-horizontal:absolute;mso-position-horizontal-relative:text;mso-position-vertical:absolute;mso-position-vertical-relative:text" o:gfxdata="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" strokecolor="red" strokeweight="3pt">
+              <v:shape w14:anchorId="737D4B41" id="Connecteur droit avec flèche 12" o:spid="_x0000_s1026" type="#_x0000_t32" style="position:absolute;margin-left:322.45pt;margin-top:151.55pt;width:47.25pt;height:8.25pt;flip:x;z-index:251673600;visibility:visible;mso-wrap-style:square;mso-width-percent:0;mso-height-percent:0;mso-wrap-distance-left:9pt;mso-wrap-distance-top:0;mso-wrap-distance-right:9pt;mso-wrap-distance-bottom:0;mso-position-horizontal:absolute;mso-position-horizontal-relative:text;mso-position-vertical:absolute;mso-position-vertical-relative:text;mso-width-percent:0;mso-height-percent:0;mso-width-relative:margin;mso-height-relative:margin" o:gfxdata="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" strokecolor="red" strokeweight="3pt">
                 <v:stroke endarrow="block" joinstyle="miter"/>
               </v:shape>
             </w:pict>
@@ -577,63 +1245,371 @@
           <w:sz w:val="24"/>
           <w:szCs w:val="24"/>
         </w:rPr>
+        <w:drawing>
+          <wp:inline distT="0" distB="0" distL="0" distR="0" wp14:anchorId="725A8F69" wp14:editId="086BC227">
+            <wp:extent cx="3578087" cy="2286000"/>
+            <wp:effectExtent l="0" t="0" r="3810" b="0"/>
+            <wp:docPr id="11" name="Image 11"/>
+            <wp:cNvGraphicFramePr>
+              <a:graphicFrameLocks xmlns:a="http://schemas.openxmlformats.org/drawingml/2006/main" noChangeAspect="1"/>
+            </wp:cNvGraphicFramePr>
+            <a:graphic xmlns:a="http://schemas.openxmlformats.org/drawingml/2006/main">
+              <a:graphicData uri="http://schemas.openxmlformats.org/drawingml/2006/picture">
+                <pic:pic xmlns:pic="http://schemas.openxmlformats.org/drawingml/2006/picture">
+                  <pic:nvPicPr>
+                    <pic:cNvPr id="0" name="Picture 3"/>
+                    <pic:cNvPicPr>
+                      <a:picLocks noChangeAspect="1" noChangeArrowheads="1"/>
+                    </pic:cNvPicPr>
+                  </pic:nvPicPr>
+                  <pic:blipFill>
+                    <a:blip r:embed="rId10" cstate="print">
+                      <a:extLst>
+                        <a:ext uri="{28A0092B-C50C-407E-A947-70E740481C1C}">
+                          <a14:useLocalDpi xmlns:a14="http://schemas.microsoft.com/office/drawing/2010/main" val="0"/>
+                        </a:ext>
+                      </a:extLst>
+                    </a:blip>
+                    <a:srcRect/>
+                    <a:stretch>
+                      <a:fillRect/>
+                    </a:stretch>
+                  </pic:blipFill>
+                  <pic:spPr bwMode="auto">
+                    <a:xfrm>
+                      <a:off x="0" y="0"/>
+                      <a:ext cx="3596868" cy="2297999"/>
+                    </a:xfrm>
+                    <a:prstGeom prst="rect">
+                      <a:avLst/>
+                    </a:prstGeom>
+                    <a:noFill/>
+                    <a:ln>
+                      <a:noFill/>
+                    </a:ln>
+                  </pic:spPr>
+                </pic:pic>
+              </a:graphicData>
+            </a:graphic>
+          </wp:inline>
+        </w:drawing>
+      </w:r>
+    </w:p>
+    <w:p>
+      <w:pPr>
+        <w:pStyle w:val="Paragraphedeliste"/>
+        <w:numPr>
+          <w:ilvl w:val="0"/>
+          <w:numId w:val="2"/>
+        </w:numPr>
+        <w:spacing w:line="240" w:lineRule="auto"/>
+        <w:rPr>
+          <w:rFonts w:ascii="Times New Roman" w:hAnsi="Times New Roman" w:cs="Times New Roman"/>
+          <w:sz w:val="24"/>
+          <w:szCs w:val="24"/>
+        </w:rPr>
+      </w:pPr>
+      <w:r>
+        <w:rPr>
+          <w:rFonts w:ascii="Times New Roman" w:hAnsi="Times New Roman" w:cs="Times New Roman"/>
+          <w:sz w:val="24"/>
+          <w:szCs w:val="24"/>
+        </w:rPr>
+        <w:t xml:space="preserve">Installer </w:t>
+      </w:r>
+      <w:proofErr w:type="spellStart"/>
+      <w:r>
+        <w:rPr>
+          <w:rFonts w:ascii="Times New Roman" w:hAnsi="Times New Roman" w:cs="Times New Roman"/>
+          <w:sz w:val="24"/>
+          <w:szCs w:val="24"/>
+        </w:rPr>
+        <w:t>pip</w:t>
+      </w:r>
+      <w:proofErr w:type="spellEnd"/>
+      <w:r>
+        <w:rPr>
+          <w:rFonts w:ascii="Times New Roman" w:hAnsi="Times New Roman" w:cs="Times New Roman"/>
+          <w:sz w:val="24"/>
+          <w:szCs w:val="24"/>
+        </w:rPr>
+        <w:t> </w:t>
+      </w:r>
+      <w:r>
+        <w:rPr>
+          <w:rFonts w:ascii="Times New Roman" w:hAnsi="Times New Roman" w:cs="Times New Roman"/>
+          <w:sz w:val="24"/>
+          <w:szCs w:val="24"/>
+        </w:rPr>
+        <w:t>(Environ 25 secondes)</w:t>
+      </w:r>
+      <w:r>
+        <w:rPr>
+          <w:rFonts w:ascii="Times New Roman" w:hAnsi="Times New Roman" w:cs="Times New Roman"/>
+          <w:sz w:val="24"/>
+          <w:szCs w:val="24"/>
+        </w:rPr>
+        <w:t xml:space="preserve">: </w:t>
+      </w:r>
+    </w:p>
+    <w:p>
+      <w:pPr>
+        <w:pStyle w:val="Paragraphedeliste"/>
+        <w:numPr>
+          <w:ilvl w:val="1"/>
+          <w:numId w:val="2"/>
+        </w:numPr>
+        <w:spacing w:line="240" w:lineRule="auto"/>
+        <w:rPr>
+          <w:rFonts w:ascii="Times New Roman" w:hAnsi="Times New Roman" w:cs="Times New Roman"/>
+          <w:sz w:val="24"/>
+          <w:szCs w:val="24"/>
+        </w:rPr>
+      </w:pPr>
+      <w:r>
+        <w:rPr>
+          <w:rFonts w:ascii="Times New Roman" w:hAnsi="Times New Roman" w:cs="Times New Roman"/>
+          <w:sz w:val="24"/>
+          <w:szCs w:val="24"/>
+        </w:rPr>
+        <w:t>Double clique sur « get-pip.py »</w:t>
+      </w:r>
+      <w:r>
+        <w:rPr>
+          <w:rFonts w:ascii="Times New Roman" w:hAnsi="Times New Roman" w:cs="Times New Roman"/>
+          <w:sz w:val="24"/>
+          <w:szCs w:val="24"/>
+        </w:rPr>
+        <w:t>.</w:t>
+      </w:r>
+      <w:r>
+        <w:rPr>
+          <w:rFonts w:ascii="Times New Roman" w:hAnsi="Times New Roman" w:cs="Times New Roman"/>
+          <w:sz w:val="24"/>
+          <w:szCs w:val="24"/>
+        </w:rPr>
+        <w:t xml:space="preserve"> </w:t>
+      </w:r>
+    </w:p>
+    <w:p>
+      <w:pPr>
+        <w:pStyle w:val="Paragraphedeliste"/>
+        <w:spacing w:line="240" w:lineRule="auto"/>
+        <w:rPr>
+          <w:rFonts w:ascii="Times New Roman" w:hAnsi="Times New Roman" w:cs="Times New Roman"/>
+          <w:sz w:val="24"/>
+          <w:szCs w:val="24"/>
+        </w:rPr>
+      </w:pPr>
+    </w:p>
+    <w:p>
+      <w:pPr>
+        <w:pStyle w:val="Paragraphedeliste"/>
+        <w:numPr>
+          <w:ilvl w:val="0"/>
+          <w:numId w:val="2"/>
+        </w:numPr>
+        <w:spacing w:line="240" w:lineRule="auto"/>
+        <w:rPr>
+          <w:rFonts w:ascii="Times New Roman" w:hAnsi="Times New Roman" w:cs="Times New Roman"/>
+          <w:sz w:val="24"/>
+          <w:szCs w:val="24"/>
+        </w:rPr>
+      </w:pPr>
+      <w:r>
+        <w:rPr>
+          <w:rFonts w:ascii="Times New Roman" w:hAnsi="Times New Roman" w:cs="Times New Roman"/>
+          <w:sz w:val="24"/>
+          <w:szCs w:val="24"/>
+        </w:rPr>
+        <w:t xml:space="preserve">Installer </w:t>
+      </w:r>
+      <w:proofErr w:type="spellStart"/>
+      <w:r>
+        <w:rPr>
+          <w:rFonts w:ascii="Times New Roman" w:hAnsi="Times New Roman" w:cs="Times New Roman"/>
+          <w:sz w:val="24"/>
+          <w:szCs w:val="24"/>
+        </w:rPr>
+        <w:t>paho-mqtt</w:t>
+      </w:r>
+      <w:proofErr w:type="spellEnd"/>
+      <w:r>
+        <w:rPr>
+          <w:rFonts w:ascii="Times New Roman" w:hAnsi="Times New Roman" w:cs="Times New Roman"/>
+          <w:sz w:val="24"/>
+          <w:szCs w:val="24"/>
+        </w:rPr>
+        <w:t xml:space="preserve"> (Script) </w:t>
+      </w:r>
+      <w:r>
+        <w:rPr>
+          <w:rFonts w:ascii="Times New Roman" w:hAnsi="Times New Roman" w:cs="Times New Roman"/>
+          <w:sz w:val="24"/>
+          <w:szCs w:val="24"/>
+        </w:rPr>
+        <w:t>(Environ 50 secondes)</w:t>
+      </w:r>
+      <w:r>
+        <w:rPr>
+          <w:rFonts w:ascii="Times New Roman" w:hAnsi="Times New Roman" w:cs="Times New Roman"/>
+          <w:sz w:val="24"/>
+          <w:szCs w:val="24"/>
+        </w:rPr>
+        <w:t xml:space="preserve">: </w:t>
+      </w:r>
+    </w:p>
+    <w:p>
+      <w:pPr>
+        <w:pStyle w:val="Paragraphedeliste"/>
+        <w:numPr>
+          <w:ilvl w:val="1"/>
+          <w:numId w:val="2"/>
+        </w:numPr>
+        <w:spacing w:line="240" w:lineRule="auto"/>
+        <w:rPr>
+          <w:rFonts w:ascii="Times New Roman" w:hAnsi="Times New Roman" w:cs="Times New Roman"/>
+          <w:sz w:val="24"/>
+          <w:szCs w:val="24"/>
+        </w:rPr>
+      </w:pPr>
+      <w:r>
+        <w:rPr>
+          <w:rFonts w:ascii="Times New Roman" w:hAnsi="Times New Roman" w:cs="Times New Roman"/>
+          <w:sz w:val="24"/>
+          <w:szCs w:val="24"/>
+        </w:rPr>
+        <w:t>Clic</w:t>
+      </w:r>
+      <w:r>
+        <w:rPr>
+          <w:rFonts w:ascii="Times New Roman" w:hAnsi="Times New Roman" w:cs="Times New Roman"/>
+          <w:sz w:val="24"/>
+          <w:szCs w:val="24"/>
+        </w:rPr>
+        <w:t xml:space="preserve"> droit</w:t>
+      </w:r>
+      <w:r>
+        <w:rPr>
+          <w:rFonts w:ascii="Times New Roman" w:hAnsi="Times New Roman" w:cs="Times New Roman"/>
+          <w:sz w:val="24"/>
+          <w:szCs w:val="24"/>
+        </w:rPr>
+        <w:t xml:space="preserve"> sur « scriptSimulation.ps1 »</w:t>
+      </w:r>
+      <w:r>
+        <w:rPr>
+          <w:rFonts w:ascii="Times New Roman" w:hAnsi="Times New Roman" w:cs="Times New Roman"/>
+          <w:sz w:val="24"/>
+          <w:szCs w:val="24"/>
+        </w:rPr>
+        <w:t xml:space="preserve"> et cliquer sur « Exécuter avec </w:t>
+      </w:r>
+      <w:r>
+        <w:rPr>
+          <w:rFonts w:ascii="Times New Roman" w:hAnsi="Times New Roman" w:cs="Times New Roman"/>
+          <w:sz w:val="24"/>
+          <w:szCs w:val="24"/>
+        </w:rPr>
+        <w:t>PowerShell</w:t>
+      </w:r>
+      <w:r>
+        <w:rPr>
+          <w:rFonts w:ascii="Times New Roman" w:hAnsi="Times New Roman" w:cs="Times New Roman"/>
+          <w:sz w:val="24"/>
+          <w:szCs w:val="24"/>
+        </w:rPr>
+        <w:t> »</w:t>
+      </w:r>
+      <w:r>
+        <w:rPr>
+          <w:rFonts w:ascii="Times New Roman" w:hAnsi="Times New Roman" w:cs="Times New Roman"/>
+          <w:sz w:val="24"/>
+          <w:szCs w:val="24"/>
+        </w:rPr>
+        <w:t>.</w:t>
+      </w:r>
+      <w:r>
+        <w:rPr>
+          <w:rFonts w:ascii="Times New Roman" w:hAnsi="Times New Roman" w:cs="Times New Roman"/>
+          <w:sz w:val="24"/>
+          <w:szCs w:val="24"/>
+        </w:rPr>
+        <w:t xml:space="preserve"> </w:t>
+      </w:r>
+    </w:p>
+    <w:p>
+      <w:pPr>
+        <w:pStyle w:val="Paragraphedeliste"/>
+        <w:numPr>
+          <w:ilvl w:val="1"/>
+          <w:numId w:val="2"/>
+        </w:numPr>
+        <w:spacing w:line="240" w:lineRule="auto"/>
+        <w:rPr>
+          <w:rFonts w:ascii="Times New Roman" w:hAnsi="Times New Roman" w:cs="Times New Roman"/>
+          <w:sz w:val="24"/>
+          <w:szCs w:val="24"/>
+        </w:rPr>
+      </w:pPr>
+      <w:r>
+        <w:rPr>
+          <w:rFonts w:ascii="Times New Roman" w:hAnsi="Times New Roman" w:cs="Times New Roman"/>
+          <w:noProof/>
+          <w:sz w:val="24"/>
+          <w:szCs w:val="24"/>
+        </w:rPr>
+        <w:lastRenderedPageBreak/>
         <mc:AlternateContent>
           <mc:Choice Requires="wps">
             <w:drawing>
-              <wp:anchor distT="0" distB="0" distL="114300" distR="114300" simplePos="0" relativeHeight="251661312" behindDoc="0" locked="0" layoutInCell="1" allowOverlap="1" wp14:anchorId="09B28FD4" wp14:editId="5BA6537E">
+              <wp:anchor distT="0" distB="0" distL="114300" distR="114300" simplePos="0" relativeHeight="251675648" behindDoc="0" locked="0" layoutInCell="1" allowOverlap="1" wp14:anchorId="3E6D53F9" wp14:editId="41F2A43F">
                 <wp:simplePos x="0" y="0"/>
                 <wp:positionH relativeFrom="column">
-                  <wp:posOffset>1219200</wp:posOffset>
+                  <wp:posOffset>1971675</wp:posOffset>
                 </wp:positionH>
                 <wp:positionV relativeFrom="paragraph">
-                  <wp:posOffset>2422525</wp:posOffset>
+                  <wp:posOffset>1420495</wp:posOffset>
                 </wp:positionV>
-                <wp:extent cx="333375" cy="295275"/>
-                <wp:effectExtent l="19050" t="19050" r="28575" b="28575"/>
+                <wp:extent cx="666750" cy="57150"/>
+                <wp:effectExtent l="19050" t="57150" r="19050" b="95250"/>
                 <wp:wrapNone/>
-                <wp:docPr id="2" name="Ellipse 2"/>
+                <wp:docPr id="13" name="Connecteur droit avec flèche 13"/>
                 <wp:cNvGraphicFramePr/>
                 <a:graphic xmlns:a="http://schemas.openxmlformats.org/drawingml/2006/main">
                   <a:graphicData uri="http://schemas.microsoft.com/office/word/2010/wordprocessingShape">
                     <wps:wsp>
-                      <wps:cNvSpPr/>
+                      <wps:cNvCnPr/>
                       <wps:spPr>
                         <a:xfrm>
                           <a:off x="0" y="0"/>
-                          <a:ext cx="333375" cy="295275"/>
+                          <a:ext cx="666750" cy="57150"/>
                         </a:xfrm>
-                        <a:prstGeom prst="ellipse">
+                        <a:prstGeom prst="straightConnector1">
                           <a:avLst/>
                         </a:prstGeom>
-                        <a:noFill/>
                         <a:ln w="38100">
                           <a:solidFill>
                             <a:srgbClr val="FF0000"/>
                           </a:solidFill>
+                          <a:tailEnd type="triangle"/>
                         </a:ln>
                       </wps:spPr>
                       <wps:style>
-                        <a:lnRef idx="2">
-                          <a:schemeClr val="accent1">
-                            <a:shade val="50000"/>
-                          </a:schemeClr>
+                        <a:lnRef idx="1">
+                          <a:schemeClr val="accent1"/>
                         </a:lnRef>
-                        <a:fillRef idx="1">
+                        <a:fillRef idx="0">
                           <a:schemeClr val="accent1"/>
                         </a:fillRef>
                         <a:effectRef idx="0">
                           <a:schemeClr val="accent1"/>
                         </a:effectRef>
                         <a:fontRef idx="minor">
-                          <a:schemeClr val="lt1"/>
+                          <a:schemeClr val="tx1"/>
                         </a:fontRef>
                       </wps:style>
-                      <wps:bodyPr rot="0" spcFirstLastPara="0" vertOverflow="overflow" horzOverflow="overflow" vert="horz" wrap="square" lIns="91440" tIns="45720" rIns="91440" bIns="45720" numCol="1" spcCol="0" rtlCol="0" fromWordArt="0" anchor="ctr" anchorCtr="0" forceAA="0" compatLnSpc="1">
-                        <a:prstTxWarp prst="textNoShape">
-                          <a:avLst/>
-                        </a:prstTxWarp>
-                        <a:noAutofit/>
-                      </wps:bodyPr>
+                      <wps:bodyPr/>
                     </wps:wsp>
                   </a:graphicData>
                 </a:graphic>
@@ -648,146 +1624,8 @@
           </mc:Choice>
           <mc:Fallback>
             <w:pict>
-              <v:oval w14:anchorId="15A09BAF" id="Ellipse 2" o:spid="_x0000_s1026" style="position:absolute;margin-left:96pt;margin-top:190.75pt;width:26.25pt;height:23.25pt;z-index:251661312;visibility:visible;mso-wrap-style:square;mso-width-percent:0;mso-height-percent:0;mso-wrap-distance-left:9pt;mso-wrap-distance-top:0;mso-wrap-distance-right:9pt;mso-wrap-distance-bottom:0;mso-position-horizontal:absolute;mso-position-horizontal-relative:text;mso-position-vertical:absolute;mso-position-vertical-relative:text;mso-width-percent:0;mso-height-percent:0;mso-width-relative:margin;mso-height-relative:margin;v-text-anchor:middle" o:gfxdata="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" filled="f" strokecolor="red" strokeweight="3pt">
-                <v:stroke joinstyle="miter"/>
-              </v:oval>
-            </w:pict>
-          </mc:Fallback>
-        </mc:AlternateContent>
-      </w:r>
-      <w:r>
-        <w:rPr>
-          <w:rFonts w:ascii="Times New Roman" w:hAnsi="Times New Roman" w:cs="Times New Roman"/>
-          <w:noProof/>
-          <w:sz w:val="24"/>
-          <w:szCs w:val="24"/>
-        </w:rPr>
-        <mc:AlternateContent>
-          <mc:Choice Requires="wps">
-            <w:drawing>
-              <wp:anchor distT="45720" distB="45720" distL="114300" distR="114300" simplePos="0" relativeHeight="251660288" behindDoc="0" locked="0" layoutInCell="1" allowOverlap="1" wp14:anchorId="76734150" wp14:editId="3068BA18">
-                <wp:simplePos x="0" y="0"/>
-                <wp:positionH relativeFrom="column">
-                  <wp:posOffset>1238250</wp:posOffset>
-                </wp:positionH>
-                <wp:positionV relativeFrom="paragraph">
-                  <wp:posOffset>2403475</wp:posOffset>
-                </wp:positionV>
-                <wp:extent cx="323850" cy="323850"/>
-                <wp:effectExtent l="0" t="0" r="0" b="0"/>
-                <wp:wrapSquare wrapText="bothSides"/>
-                <wp:docPr id="217" name="Zone de texte 2"/>
-                <wp:cNvGraphicFramePr>
-                  <a:graphicFrameLocks xmlns:a="http://schemas.openxmlformats.org/drawingml/2006/main"/>
-                </wp:cNvGraphicFramePr>
-                <a:graphic xmlns:a="http://schemas.openxmlformats.org/drawingml/2006/main">
-                  <a:graphicData uri="http://schemas.microsoft.com/office/word/2010/wordprocessingShape">
-                    <wps:wsp>
-                      <wps:cNvSpPr txBox="1">
-                        <a:spLocks noChangeArrowheads="1"/>
-                      </wps:cNvSpPr>
-                      <wps:spPr bwMode="auto">
-                        <a:xfrm>
-                          <a:off x="0" y="0"/>
-                          <a:ext cx="323850" cy="323850"/>
-                        </a:xfrm>
-                        <a:prstGeom prst="rect">
-                          <a:avLst/>
-                        </a:prstGeom>
-                        <a:noFill/>
-                        <a:ln>
-                          <a:noFill/>
-                          <a:headEnd/>
-                          <a:tailEnd/>
-                        </a:ln>
-                      </wps:spPr>
-                      <wps:style>
-                        <a:lnRef idx="2">
-                          <a:schemeClr val="dk1"/>
-                        </a:lnRef>
-                        <a:fillRef idx="1">
-                          <a:schemeClr val="lt1"/>
-                        </a:fillRef>
-                        <a:effectRef idx="0">
-                          <a:schemeClr val="dk1"/>
-                        </a:effectRef>
-                        <a:fontRef idx="minor">
-                          <a:schemeClr val="dk1"/>
-                        </a:fontRef>
-                      </wps:style>
-                      <wps:txbx>
-                        <w:txbxContent>
-                          <w:p>
-                            <w:pPr>
-                              <w:rPr>
-                                <w:rFonts w:ascii="Times New Roman" w:hAnsi="Times New Roman" w:cs="Times New Roman"/>
-                                <w:b/>
-                                <w:bCs/>
-                                <w:color w:val="FF0000"/>
-                                <w:sz w:val="36"/>
-                                <w:szCs w:val="36"/>
-                              </w:rPr>
-                            </w:pPr>
-                            <w:r>
-                              <w:rPr>
-                                <w:rFonts w:ascii="Times New Roman" w:hAnsi="Times New Roman" w:cs="Times New Roman"/>
-                                <w:b/>
-                                <w:bCs/>
-                                <w:color w:val="FF0000"/>
-                                <w:sz w:val="36"/>
-                                <w:szCs w:val="36"/>
-                              </w:rPr>
-                              <w:t>1</w:t>
-                            </w:r>
-                          </w:p>
-                        </w:txbxContent>
-                      </wps:txbx>
-                      <wps:bodyPr rot="0" vert="horz" wrap="square" lIns="91440" tIns="45720" rIns="91440" bIns="45720" anchor="t" anchorCtr="0">
-                        <a:noAutofit/>
-                      </wps:bodyPr>
-                    </wps:wsp>
-                  </a:graphicData>
-                </a:graphic>
-                <wp14:sizeRelH relativeFrom="margin">
-                  <wp14:pctWidth>0</wp14:pctWidth>
-                </wp14:sizeRelH>
-                <wp14:sizeRelV relativeFrom="margin">
-                  <wp14:pctHeight>0</wp14:pctHeight>
-                </wp14:sizeRelV>
-              </wp:anchor>
-            </w:drawing>
-          </mc:Choice>
-          <mc:Fallback>
-            <w:pict>
-              <v:shape w14:anchorId="76734150" id="_x0000_s1027" type="#_x0000_t202" style="position:absolute;left:0;text-align:left;margin-left:97.5pt;margin-top:189.25pt;width:25.5pt;height:25.5pt;z-index:251660288;visibility:visible;mso-wrap-style:square;mso-width-percent:0;mso-height-percent:0;mso-wrap-distance-left:9pt;mso-wrap-distance-top:3.6pt;mso-wrap-distance-right:9pt;mso-wrap-distance-bottom:3.6pt;mso-position-horizontal:absolute;mso-position-horizontal-relative:text;mso-position-vertical:absolute;mso-position-vertical-relative:text;mso-width-percent:0;mso-height-percent:0;mso-width-relative:margin;mso-height-relative:margin;v-text-anchor:top" o:gfxdata="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" filled="f" stroked="f" strokeweight="1pt">
-                <v:textbox>
-                  <w:txbxContent>
-                    <w:p>
-                      <w:pPr>
-                        <w:rPr>
-                          <w:rFonts w:ascii="Times New Roman" w:hAnsi="Times New Roman" w:cs="Times New Roman"/>
-                          <w:b/>
-                          <w:bCs/>
-                          <w:color w:val="FF0000"/>
-                          <w:sz w:val="36"/>
-                          <w:szCs w:val="36"/>
-                        </w:rPr>
-                      </w:pPr>
-                      <w:r>
-                        <w:rPr>
-                          <w:rFonts w:ascii="Times New Roman" w:hAnsi="Times New Roman" w:cs="Times New Roman"/>
-                          <w:b/>
-                          <w:bCs/>
-                          <w:color w:val="FF0000"/>
-                          <w:sz w:val="36"/>
-                          <w:szCs w:val="36"/>
-                        </w:rPr>
-                        <w:t>1</w:t>
-                      </w:r>
-                    </w:p>
-                  </w:txbxContent>
-                </v:textbox>
-                <w10:wrap type="square"/>
+              <v:shape w14:anchorId="2DCC6372" id="Connecteur droit avec flèche 13" o:spid="_x0000_s1026" type="#_x0000_t32" style="position:absolute;margin-left:155.25pt;margin-top:111.85pt;width:52.5pt;height:4.5pt;z-index:251675648;visibility:visible;mso-wrap-style:square;mso-width-percent:0;mso-height-percent:0;mso-wrap-distance-left:9pt;mso-wrap-distance-top:0;mso-wrap-distance-right:9pt;mso-wrap-distance-bottom:0;mso-position-horizontal:absolute;mso-position-horizontal-relative:text;mso-position-vertical:absolute;mso-position-vertical-relative:text;mso-width-percent:0;mso-height-percent:0;mso-width-relative:margin;mso-height-relative:margin" o:gfxdata="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" strokecolor="red" strokeweight="3pt">
+                <v:stroke endarrow="block" joinstyle="miter"/>
               </v:shape>
             </w:pict>
           </mc:Fallback>
@@ -796,234 +1634,9 @@
       <w:r>
         <w:rPr>
           <w:rFonts w:ascii="Times New Roman" w:hAnsi="Times New Roman" w:cs="Times New Roman"/>
-          <w:noProof/>
-          <w:sz w:val="24"/>
-          <w:szCs w:val="24"/>
-        </w:rPr>
-        <w:drawing>
-          <wp:anchor distT="0" distB="0" distL="114300" distR="114300" simplePos="0" relativeHeight="251658240" behindDoc="1" locked="0" layoutInCell="1" allowOverlap="1" wp14:anchorId="07946F88" wp14:editId="4ADB602C">
-            <wp:simplePos x="0" y="0"/>
-            <wp:positionH relativeFrom="column">
-              <wp:posOffset>523875</wp:posOffset>
-            </wp:positionH>
-            <wp:positionV relativeFrom="paragraph">
-              <wp:posOffset>412115</wp:posOffset>
-            </wp:positionV>
-            <wp:extent cx="4257675" cy="2696845"/>
-            <wp:effectExtent l="0" t="0" r="9525" b="8255"/>
-            <wp:wrapTight wrapText="bothSides">
-              <wp:wrapPolygon edited="0">
-                <wp:start x="0" y="0"/>
-                <wp:lineTo x="0" y="21514"/>
-                <wp:lineTo x="21552" y="21514"/>
-                <wp:lineTo x="21552" y="0"/>
-                <wp:lineTo x="0" y="0"/>
-              </wp:wrapPolygon>
-            </wp:wrapTight>
-            <wp:docPr id="1" name="Image 1"/>
-            <wp:cNvGraphicFramePr>
-              <a:graphicFrameLocks xmlns:a="http://schemas.openxmlformats.org/drawingml/2006/main" noChangeAspect="1"/>
-            </wp:cNvGraphicFramePr>
-            <a:graphic xmlns:a="http://schemas.openxmlformats.org/drawingml/2006/main">
-              <a:graphicData uri="http://schemas.openxmlformats.org/drawingml/2006/picture">
-                <pic:pic xmlns:pic="http://schemas.openxmlformats.org/drawingml/2006/picture">
-                  <pic:nvPicPr>
-                    <pic:cNvPr id="0" name="Picture 1"/>
-                    <pic:cNvPicPr>
-                      <a:picLocks noChangeAspect="1" noChangeArrowheads="1"/>
-                    </pic:cNvPicPr>
-                  </pic:nvPicPr>
-                  <pic:blipFill>
-                    <a:blip r:embed="rId8">
-                      <a:extLst>
-                        <a:ext uri="{28A0092B-C50C-407E-A947-70E740481C1C}">
-                          <a14:useLocalDpi xmlns:a14="http://schemas.microsoft.com/office/drawing/2010/main" val="0"/>
-                        </a:ext>
-                      </a:extLst>
-                    </a:blip>
-                    <a:srcRect/>
-                    <a:stretch>
-                      <a:fillRect/>
-                    </a:stretch>
-                  </pic:blipFill>
-                  <pic:spPr bwMode="auto">
-                    <a:xfrm>
-                      <a:off x="0" y="0"/>
-                      <a:ext cx="4257675" cy="2696845"/>
-                    </a:xfrm>
-                    <a:prstGeom prst="rect">
-                      <a:avLst/>
-                    </a:prstGeom>
-                    <a:noFill/>
-                    <a:ln>
-                      <a:noFill/>
-                    </a:ln>
-                  </pic:spPr>
-                </pic:pic>
-              </a:graphicData>
-            </a:graphic>
-            <wp14:sizeRelH relativeFrom="margin">
-              <wp14:pctWidth>0</wp14:pctWidth>
-            </wp14:sizeRelH>
-            <wp14:sizeRelV relativeFrom="margin">
-              <wp14:pctHeight>0</wp14:pctHeight>
-            </wp14:sizeRelV>
-          </wp:anchor>
-        </w:drawing>
-      </w:r>
-      <w:r>
-        <w:rPr>
-          <w:rFonts w:ascii="Times New Roman" w:hAnsi="Times New Roman" w:cs="Times New Roman"/>
-          <w:sz w:val="24"/>
-          <w:szCs w:val="24"/>
-        </w:rPr>
-        <w:t>Avant de lancer l’installation, il faut cocher la case « Add Python 3.8 to PATH »</w:t>
-      </w:r>
-    </w:p>
-    <w:p>
-      <w:pPr>
-        <w:pStyle w:val="Paragraphedeliste"/>
-        <w:numPr>
-          <w:ilvl w:val="0"/>
-          <w:numId w:val="2"/>
-        </w:numPr>
-        <w:rPr>
-          <w:rFonts w:ascii="Times New Roman" w:hAnsi="Times New Roman" w:cs="Times New Roman"/>
-          <w:sz w:val="24"/>
-          <w:szCs w:val="24"/>
-        </w:rPr>
-      </w:pPr>
-      <w:r>
-        <w:rPr>
-          <w:rFonts w:ascii="Times New Roman" w:hAnsi="Times New Roman" w:cs="Times New Roman"/>
-          <w:sz w:val="24"/>
-          <w:szCs w:val="24"/>
-        </w:rPr>
-        <w:t>Installer pip</w:t>
-      </w:r>
-      <w:r>
-        <w:rPr>
-          <w:rFonts w:ascii="Times New Roman" w:hAnsi="Times New Roman" w:cs="Times New Roman"/>
-          <w:sz w:val="24"/>
-          <w:szCs w:val="24"/>
-        </w:rPr>
-        <w:t> : Double clique sur « get-pip.py »</w:t>
-      </w:r>
-      <w:r>
-        <w:rPr>
-          <w:rFonts w:ascii="Times New Roman" w:hAnsi="Times New Roman" w:cs="Times New Roman"/>
-          <w:sz w:val="24"/>
-          <w:szCs w:val="24"/>
-        </w:rPr>
-        <w:t>.</w:t>
-      </w:r>
-      <w:r>
-        <w:rPr>
-          <w:rFonts w:ascii="Times New Roman" w:hAnsi="Times New Roman" w:cs="Times New Roman"/>
-          <w:sz w:val="24"/>
-          <w:szCs w:val="24"/>
-        </w:rPr>
-        <w:t xml:space="preserve"> </w:t>
-      </w:r>
-      <w:r>
-        <w:rPr>
-          <w:rFonts w:ascii="Times New Roman" w:hAnsi="Times New Roman" w:cs="Times New Roman"/>
-          <w:sz w:val="24"/>
-          <w:szCs w:val="24"/>
-        </w:rPr>
-        <w:t>(Environ x secondes)</w:t>
-      </w:r>
-    </w:p>
-    <w:p>
-      <w:pPr>
-        <w:pStyle w:val="Paragraphedeliste"/>
-        <w:numPr>
-          <w:ilvl w:val="0"/>
-          <w:numId w:val="2"/>
-        </w:numPr>
-        <w:rPr>
-          <w:rFonts w:ascii="Times New Roman" w:hAnsi="Times New Roman" w:cs="Times New Roman"/>
-          <w:sz w:val="24"/>
-          <w:szCs w:val="24"/>
-        </w:rPr>
-      </w:pPr>
-      <w:r>
-        <w:rPr>
-          <w:rFonts w:ascii="Times New Roman" w:hAnsi="Times New Roman" w:cs="Times New Roman"/>
-          <w:sz w:val="24"/>
-          <w:szCs w:val="24"/>
-        </w:rPr>
-        <w:t xml:space="preserve">Installer paho-mqtt (Script) : </w:t>
-      </w:r>
-      <w:r>
-        <w:rPr>
-          <w:rFonts w:ascii="Times New Roman" w:hAnsi="Times New Roman" w:cs="Times New Roman"/>
-          <w:sz w:val="24"/>
-          <w:szCs w:val="24"/>
-        </w:rPr>
-        <w:t>C</w:t>
-      </w:r>
-      <w:r>
-        <w:rPr>
-          <w:rFonts w:ascii="Times New Roman" w:hAnsi="Times New Roman" w:cs="Times New Roman"/>
-          <w:sz w:val="24"/>
-          <w:szCs w:val="24"/>
-        </w:rPr>
-        <w:t>lique</w:t>
-      </w:r>
-      <w:r>
-        <w:rPr>
-          <w:rFonts w:ascii="Times New Roman" w:hAnsi="Times New Roman" w:cs="Times New Roman"/>
-          <w:sz w:val="24"/>
-          <w:szCs w:val="24"/>
-        </w:rPr>
-        <w:t xml:space="preserve"> droit</w:t>
-      </w:r>
-      <w:r>
-        <w:rPr>
-          <w:rFonts w:ascii="Times New Roman" w:hAnsi="Times New Roman" w:cs="Times New Roman"/>
-          <w:sz w:val="24"/>
-          <w:szCs w:val="24"/>
-        </w:rPr>
-        <w:t xml:space="preserve"> sur « scriptSimulation.ps1 »</w:t>
-      </w:r>
-      <w:r>
-        <w:rPr>
-          <w:rFonts w:ascii="Times New Roman" w:hAnsi="Times New Roman" w:cs="Times New Roman"/>
-          <w:sz w:val="24"/>
-          <w:szCs w:val="24"/>
-        </w:rPr>
-        <w:t xml:space="preserve"> et cliquer sur « Exécuter avec PowerShell »</w:t>
-      </w:r>
-      <w:r>
-        <w:rPr>
-          <w:rFonts w:ascii="Times New Roman" w:hAnsi="Times New Roman" w:cs="Times New Roman"/>
-          <w:sz w:val="24"/>
-          <w:szCs w:val="24"/>
-        </w:rPr>
-        <w:t>. (Environ x secondes)</w:t>
-      </w:r>
-    </w:p>
-    <w:p>
-      <w:pPr>
-        <w:pStyle w:val="Paragraphedeliste"/>
-        <w:numPr>
-          <w:ilvl w:val="1"/>
-          <w:numId w:val="2"/>
-        </w:numPr>
-        <w:rPr>
-          <w:rFonts w:ascii="Times New Roman" w:hAnsi="Times New Roman" w:cs="Times New Roman"/>
-          <w:sz w:val="24"/>
-          <w:szCs w:val="24"/>
-        </w:rPr>
-      </w:pPr>
-      <w:r>
-        <w:rPr>
-          <w:rFonts w:ascii="Times New Roman" w:hAnsi="Times New Roman" w:cs="Times New Roman"/>
-          <w:sz w:val="24"/>
-          <w:szCs w:val="24"/>
-        </w:rPr>
-        <w:lastRenderedPageBreak/>
+          <w:sz w:val="24"/>
+          <w:szCs w:val="24"/>
+        </w:rPr>
         <w:t>Si cette fenêtre apparait, cliquer sur « ouvrir »</w:t>
       </w:r>
       <w:r>
@@ -1051,7 +1664,7 @@
                     </pic:cNvPicPr>
                   </pic:nvPicPr>
                   <pic:blipFill>
-                    <a:blip r:embed="rId9">
+                    <a:blip r:embed="rId11">
                       <a:extLst>
                         <a:ext uri="{28A0092B-C50C-407E-A947-70E740481C1C}">
                           <a14:useLocalDpi xmlns:a14="http://schemas.microsoft.com/office/drawing/2010/main" val="0"/>
@@ -1090,12 +1703,75 @@
           <w:ilvl w:val="1"/>
           <w:numId w:val="2"/>
         </w:numPr>
-        <w:rPr>
-          <w:rFonts w:ascii="Times New Roman" w:hAnsi="Times New Roman" w:cs="Times New Roman"/>
-          <w:sz w:val="24"/>
-          <w:szCs w:val="24"/>
-        </w:rPr>
-      </w:pPr>
+        <w:spacing w:line="240" w:lineRule="auto"/>
+        <w:rPr>
+          <w:rFonts w:ascii="Times New Roman" w:hAnsi="Times New Roman" w:cs="Times New Roman"/>
+          <w:sz w:val="24"/>
+          <w:szCs w:val="24"/>
+        </w:rPr>
+      </w:pPr>
+      <w:r>
+        <w:rPr>
+          <w:rFonts w:ascii="Times New Roman" w:hAnsi="Times New Roman" w:cs="Times New Roman"/>
+          <w:noProof/>
+        </w:rPr>
+        <w:drawing>
+          <wp:anchor distT="0" distB="0" distL="114300" distR="114300" simplePos="0" relativeHeight="251669504" behindDoc="0" locked="0" layoutInCell="1" allowOverlap="1" wp14:anchorId="47AFF3DD" wp14:editId="34D13182">
+            <wp:simplePos x="0" y="0"/>
+            <wp:positionH relativeFrom="margin">
+              <wp:align>right</wp:align>
+            </wp:positionH>
+            <wp:positionV relativeFrom="paragraph">
+              <wp:posOffset>206375</wp:posOffset>
+            </wp:positionV>
+            <wp:extent cx="5486400" cy="933450"/>
+            <wp:effectExtent l="0" t="0" r="0" b="0"/>
+            <wp:wrapSquare wrapText="bothSides"/>
+            <wp:docPr id="8" name="Image 8"/>
+            <wp:cNvGraphicFramePr>
+              <a:graphicFrameLocks xmlns:a="http://schemas.openxmlformats.org/drawingml/2006/main" noChangeAspect="1"/>
+            </wp:cNvGraphicFramePr>
+            <a:graphic xmlns:a="http://schemas.openxmlformats.org/drawingml/2006/main">
+              <a:graphicData uri="http://schemas.openxmlformats.org/drawingml/2006/picture">
+                <pic:pic xmlns:pic="http://schemas.openxmlformats.org/drawingml/2006/picture">
+                  <pic:nvPicPr>
+                    <pic:cNvPr id="0" name="Picture 1"/>
+                    <pic:cNvPicPr>
+                      <a:picLocks noChangeAspect="1" noChangeArrowheads="1"/>
+                    </pic:cNvPicPr>
+                  </pic:nvPicPr>
+                  <pic:blipFill>
+                    <a:blip r:embed="rId12">
+                      <a:extLst>
+                        <a:ext uri="{28A0092B-C50C-407E-A947-70E740481C1C}">
+                          <a14:useLocalDpi xmlns:a14="http://schemas.microsoft.com/office/drawing/2010/main" val="0"/>
+                        </a:ext>
+                      </a:extLst>
+                    </a:blip>
+                    <a:srcRect/>
+                    <a:stretch>
+                      <a:fillRect/>
+                    </a:stretch>
+                  </pic:blipFill>
+                  <pic:spPr bwMode="auto">
+                    <a:xfrm>
+                      <a:off x="0" y="0"/>
+                      <a:ext cx="5486400" cy="933450"/>
+                    </a:xfrm>
+                    <a:prstGeom prst="rect">
+                      <a:avLst/>
+                    </a:prstGeom>
+                    <a:noFill/>
+                    <a:ln>
+                      <a:noFill/>
+                    </a:ln>
+                  </pic:spPr>
+                </pic:pic>
+              </a:graphicData>
+            </a:graphic>
+          </wp:anchor>
+        </w:drawing>
+      </w:r>
       <w:r>
         <w:rPr>
           <w:rFonts w:ascii="Times New Roman" w:hAnsi="Times New Roman" w:cs="Times New Roman"/>
@@ -1108,21 +1784,13 @@
     <w:p>
       <w:pPr>
         <w:pStyle w:val="Paragraphedeliste"/>
-        <w:ind w:left="1440"/>
-        <w:rPr>
-          <w:rFonts w:ascii="Times New Roman" w:hAnsi="Times New Roman" w:cs="Times New Roman"/>
-          <w:sz w:val="24"/>
-          <w:szCs w:val="24"/>
-        </w:rPr>
-      </w:pPr>
-      <w:r>
-        <w:rPr>
-          <w:rFonts w:ascii="Times New Roman" w:hAnsi="Times New Roman" w:cs="Times New Roman"/>
-          <w:sz w:val="24"/>
-          <w:szCs w:val="24"/>
-        </w:rPr>
-        <w:t>[screenshot]</w:t>
-      </w:r>
+        <w:spacing w:line="240" w:lineRule="auto"/>
+        <w:rPr>
+          <w:rFonts w:ascii="Times New Roman" w:hAnsi="Times New Roman" w:cs="Times New Roman"/>
+          <w:sz w:val="24"/>
+          <w:szCs w:val="24"/>
+        </w:rPr>
+      </w:pPr>
     </w:p>
     <w:p>
       <w:pPr>
@@ -1131,15 +1799,47 @@
           <w:ilvl w:val="0"/>
           <w:numId w:val="2"/>
         </w:numPr>
-        <w:rPr>
-          <w:rFonts w:ascii="Times New Roman" w:hAnsi="Times New Roman" w:cs="Times New Roman"/>
-          <w:sz w:val="24"/>
-          <w:szCs w:val="24"/>
-        </w:rPr>
-      </w:pPr>
+        <w:spacing w:line="240" w:lineRule="auto"/>
+        <w:rPr>
+          <w:rFonts w:ascii="Times New Roman" w:hAnsi="Times New Roman" w:cs="Times New Roman"/>
+          <w:sz w:val="24"/>
+          <w:szCs w:val="24"/>
+        </w:rPr>
+      </w:pPr>
+      <w:r>
+        <w:rPr>
+          <w:rFonts w:ascii="Times New Roman" w:hAnsi="Times New Roman" w:cs="Times New Roman"/>
+          <w:sz w:val="24"/>
+          <w:szCs w:val="24"/>
+        </w:rPr>
+        <w:t xml:space="preserve">Partir la simulation : </w:t>
+      </w:r>
+    </w:p>
+    <w:p>
+      <w:pPr>
+        <w:pStyle w:val="Paragraphedeliste"/>
+        <w:numPr>
+          <w:ilvl w:val="1"/>
+          <w:numId w:val="2"/>
+        </w:numPr>
+        <w:spacing w:line="240" w:lineRule="auto"/>
+        <w:rPr>
+          <w:rFonts w:ascii="Times New Roman" w:hAnsi="Times New Roman" w:cs="Times New Roman"/>
+          <w:sz w:val="24"/>
+          <w:szCs w:val="24"/>
+        </w:rPr>
+      </w:pPr>
+      <w:r>
+        <w:rPr>
+          <w:rFonts w:ascii="Times New Roman" w:hAnsi="Times New Roman" w:cs="Times New Roman"/>
+          <w:sz w:val="24"/>
+          <w:szCs w:val="24"/>
+        </w:rPr>
+        <w:t>Double clique sur « mqtt-Pub.py »</w:t>
+      </w:r>
     </w:p>
     <w:sectPr>
-      <w:headerReference w:type="default" r:id="rId10"/>
+      <w:headerReference w:type="default" r:id="rId13"/>
       <w:pgSz w:w="12240" w:h="15840"/>
       <w:pgMar w:top="1440" w:right="1800" w:bottom="1440" w:left="1800" w:header="708" w:footer="708" w:gutter="0"/>
       <w:cols w:space="708"/>
@@ -1206,8 +1906,21 @@
       <w:pStyle w:val="En-tte"/>
     </w:pPr>
     <w:r>
-      <w:t>Maxime Roy et Louca Létourneau</w:t>
+      <w:t xml:space="preserve">Maxime Roy et </w:t>
     </w:r>
+    <w:proofErr w:type="spellStart"/>
+    <w:r>
+      <w:t>Louca</w:t>
+    </w:r>
+    <w:proofErr w:type="spellEnd"/>
+    <w:r>
+      <w:t xml:space="preserve"> </w:t>
+    </w:r>
+    <w:proofErr w:type="spellStart"/>
+    <w:r>
+      <w:t>Létourneau</w:t>
+    </w:r>
+    <w:proofErr w:type="spellEnd"/>
   </w:p>
   <w:p>
     <w:pPr>
@@ -2300,7 +3013,7 @@
 </file>
 
 <file path=customXml/itemProps1.xml><?xml version="1.0" encoding="utf-8"?>
-<ds:datastoreItem xmlns:ds="http://schemas.openxmlformats.org/officeDocument/2006/customXml" ds:itemID="{032661C7-68DC-4B59-983F-8A551F40C353}">
+<ds:datastoreItem xmlns:ds="http://schemas.openxmlformats.org/officeDocument/2006/customXml" ds:itemID="{1800A7C0-7DF8-487A-A92A-7B937457AB25}">
   <ds:schemaRefs>
     <ds:schemaRef ds:uri="http://schemas.openxmlformats.org/officeDocument/2006/bibliography"/>
   </ds:schemaRefs>

</xml_diff>